<commit_message>
initial commit of partial initial wsWindows system
</commit_message>
<xml_diff>
--- a/classes.docx
+++ b/classes.docx
@@ -1926,9 +1926,6 @@
       <w:r>
         <w:t>Window</w:t>
       </w:r>
-      <w:r>
-        <w:t>Object</w:t>
-      </w:r>
     </w:p>
     <w:p>
       <w:r>
@@ -1976,104 +1973,111 @@
       </w:r>
     </w:p>
     <w:p>
+      <w:pPr>
+        <w:pStyle w:val="Heading3"/>
+      </w:pPr>
+      <w:r>
+        <w:t>wsPopupWindow</w:t>
+      </w:r>
+    </w:p>
+    <w:p>
+      <w:pPr>
+        <w:pStyle w:val="Heading3"/>
+      </w:pPr>
+      <w:r>
+        <w:t>ws</w:t>
+      </w:r>
+      <w:r>
+        <w:t>TopLevelWindow</w:t>
+      </w:r>
+    </w:p>
+    <w:p>
+      <w:r>
+        <w:t>has title bar sub-window</w:t>
+      </w:r>
+    </w:p>
+    <w:p>
+      <w:r>
+        <w:t>has status bar sub-window</w:t>
+      </w:r>
+    </w:p>
+    <w:p>
+      <w:pPr>
+        <w:pStyle w:val="Heading4"/>
+      </w:pPr>
+      <w:r>
+        <w:t>ws</w:t>
+      </w:r>
+      <w:r>
+        <w:t>Frame</w:t>
+      </w:r>
+    </w:p>
+    <w:p>
+      <w:pPr>
+        <w:pStyle w:val="Heading4"/>
+      </w:pPr>
+      <w:r>
+        <w:t>wsDialog</w:t>
+      </w:r>
+    </w:p>
+    <w:p>
+      <w:pPr>
+        <w:pStyle w:val="Heading5"/>
+      </w:pPr>
+      <w:r>
+        <w:t>wsAlertDialog</w:t>
+      </w:r>
+    </w:p>
+    <w:p>
+      <w:pPr>
+        <w:pStyle w:val="Heading5"/>
+      </w:pPr>
+      <w:r>
+        <w:t>wsFileDialog</w:t>
+      </w:r>
+    </w:p>
+    <w:p>
+      <w:pPr>
+        <w:pStyle w:val="Heading5"/>
+      </w:pPr>
+      <w:r>
+        <w:t>wsProgressDialog</w:t>
+      </w:r>
+    </w:p>
+    <w:p>
+      <w:pPr>
+        <w:pStyle w:val="Heading3"/>
+      </w:pPr>
+      <w:r>
+        <w:t>wsSplitterWindow</w:t>
+      </w:r>
+    </w:p>
+    <w:p>
+      <w:pPr>
+        <w:pStyle w:val="Heading3"/>
+      </w:pPr>
+      <w:r>
+        <w:t>wsTipWindow</w:t>
+      </w:r>
+    </w:p>
+    <w:p>
+      <w:pPr>
+        <w:pStyle w:val="Heading3"/>
+      </w:pPr>
+      <w:r>
+        <w:t>wsControl</w:t>
+      </w:r>
+    </w:p>
+    <w:p>
+      <w:r>
+        <w:t>getValue(), setValue()</w:t>
+      </w:r>
+      <w:bookmarkStart w:id="0" w:name="_GoBack"/>
+      <w:bookmarkEnd w:id="0"/>
+    </w:p>
+    <w:p>
       <w:r>
         <w:t>can be bound to an Audio object and control id</w:t>
-      </w:r>
-    </w:p>
-    <w:p>
-      <w:pPr>
-        <w:pStyle w:val="Heading3"/>
-      </w:pPr>
-      <w:r>
-        <w:t>wsPopupWindow</w:t>
-      </w:r>
-    </w:p>
-    <w:p>
-      <w:pPr>
-        <w:pStyle w:val="Heading3"/>
-      </w:pPr>
-      <w:r>
-        <w:t>ws</w:t>
-      </w:r>
-      <w:r>
-        <w:t>TopLevelWindow</w:t>
-      </w:r>
-    </w:p>
-    <w:p>
-      <w:r>
-        <w:t>has title bar sub-window</w:t>
-      </w:r>
-    </w:p>
-    <w:p>
-      <w:r>
-        <w:t>has status bar sub-window</w:t>
-      </w:r>
-    </w:p>
-    <w:p>
-      <w:pPr>
-        <w:pStyle w:val="Heading4"/>
-      </w:pPr>
-      <w:r>
-        <w:t>ws</w:t>
-      </w:r>
-      <w:r>
-        <w:t>Frame</w:t>
-      </w:r>
-    </w:p>
-    <w:p>
-      <w:pPr>
-        <w:pStyle w:val="Heading4"/>
-      </w:pPr>
-      <w:r>
-        <w:t>wsDialog</w:t>
-      </w:r>
-    </w:p>
-    <w:p>
-      <w:pPr>
-        <w:pStyle w:val="Heading5"/>
-      </w:pPr>
-      <w:r>
-        <w:t>wsAlertDialog</w:t>
-      </w:r>
-    </w:p>
-    <w:p>
-      <w:pPr>
-        <w:pStyle w:val="Heading5"/>
-      </w:pPr>
-      <w:r>
-        <w:t>wsFileDialog</w:t>
-      </w:r>
-    </w:p>
-    <w:p>
-      <w:pPr>
-        <w:pStyle w:val="Heading5"/>
-      </w:pPr>
-      <w:r>
-        <w:t>wsProgressDialog</w:t>
-      </w:r>
-    </w:p>
-    <w:p>
-      <w:pPr>
-        <w:pStyle w:val="Heading3"/>
-      </w:pPr>
-      <w:r>
-        <w:t>wsSplitterWindow</w:t>
-      </w:r>
-    </w:p>
-    <w:p>
-      <w:pPr>
-        <w:pStyle w:val="Heading3"/>
-      </w:pPr>
-      <w:r>
-        <w:t>wsTipWindow</w:t>
-      </w:r>
-    </w:p>
-    <w:p>
-      <w:pPr>
-        <w:pStyle w:val="Heading3"/>
-      </w:pPr>
-      <w:r>
-        <w:t>wsControl</w:t>
       </w:r>
     </w:p>
     <w:p>
@@ -3062,8 +3066,6 @@
       <w:pPr>
         <w:pStyle w:val="Heading1"/>
       </w:pPr>
-      <w:bookmarkStart w:id="0" w:name="_GoBack"/>
-      <w:bookmarkEnd w:id="0"/>
     </w:p>
     <w:sectPr>
       <w:pgSz w:w="12240" w:h="15840"/>
@@ -3648,6 +3650,7 @@
   <w:style w:type="character" w:default="1" w:styleId="DefaultParagraphFont">
     <w:name w:val="Default Paragraph Font"/>
     <w:uiPriority w:val="1"/>
+    <w:semiHidden/>
     <w:unhideWhenUsed/>
   </w:style>
   <w:style w:type="table" w:default="1" w:styleId="TableNormal">
@@ -4085,7 +4088,7 @@
 </file>
 
 <file path=customXml/itemProps1.xml><?xml version="1.0" encoding="utf-8"?>
-<ds:datastoreItem xmlns:ds="http://schemas.openxmlformats.org/officeDocument/2006/customXml" ds:itemID="{E28664D7-FB62-4684-8FEA-5E7DD67C4086}">
+<ds:datastoreItem xmlns:ds="http://schemas.openxmlformats.org/officeDocument/2006/customXml" ds:itemID="{C5FC6C4C-8E17-4EAF-BE78-43E4132EE80A}">
   <ds:schemaRefs>
     <ds:schemaRef ds:uri="http://schemas.openxmlformats.org/officeDocument/2006/bibliography"/>
   </ds:schemaRefs>

</xml_diff>

<commit_message>
hook up ili9486 to UITest in preparation for event handling
</commit_message>
<xml_diff>
--- a/classes.docx
+++ b/classes.docx
@@ -1926,6 +1926,9 @@
       <w:r>
         <w:t>Window</w:t>
       </w:r>
+      <w:r>
+        <w:t>Base</w:t>
+      </w:r>
     </w:p>
     <w:p>
       <w:r>
@@ -1970,112 +1973,120 @@
     <w:p>
       <w:r>
         <w:t>has drawing management members like z_order, clip_regions, etc.</w:t>
-      </w:r>
-    </w:p>
-    <w:p>
-      <w:pPr>
-        <w:pStyle w:val="Heading3"/>
-      </w:pPr>
-      <w:r>
-        <w:t>wsPopupWindow</w:t>
-      </w:r>
-    </w:p>
-    <w:p>
-      <w:pPr>
-        <w:pStyle w:val="Heading3"/>
-      </w:pPr>
-      <w:r>
-        <w:t>ws</w:t>
-      </w:r>
-      <w:r>
-        <w:t>TopLevelWindow</w:t>
-      </w:r>
-    </w:p>
-    <w:p>
-      <w:r>
-        <w:t>has title bar sub-window</w:t>
-      </w:r>
-    </w:p>
-    <w:p>
-      <w:r>
-        <w:t>has status bar sub-window</w:t>
-      </w:r>
-    </w:p>
-    <w:p>
-      <w:pPr>
-        <w:pStyle w:val="Heading4"/>
-      </w:pPr>
-      <w:r>
-        <w:t>ws</w:t>
-      </w:r>
-      <w:r>
-        <w:t>Frame</w:t>
-      </w:r>
-    </w:p>
-    <w:p>
-      <w:pPr>
-        <w:pStyle w:val="Heading4"/>
-      </w:pPr>
-      <w:r>
-        <w:t>wsDialog</w:t>
-      </w:r>
-    </w:p>
-    <w:p>
-      <w:pPr>
-        <w:pStyle w:val="Heading5"/>
-      </w:pPr>
-      <w:r>
-        <w:t>wsAlertDialog</w:t>
-      </w:r>
-    </w:p>
-    <w:p>
-      <w:pPr>
-        <w:pStyle w:val="Heading5"/>
-      </w:pPr>
-      <w:r>
-        <w:t>wsFileDialog</w:t>
-      </w:r>
-    </w:p>
-    <w:p>
-      <w:pPr>
-        <w:pStyle w:val="Heading5"/>
-      </w:pPr>
-      <w:r>
-        <w:t>wsProgressDialog</w:t>
-      </w:r>
-    </w:p>
-    <w:p>
-      <w:pPr>
-        <w:pStyle w:val="Heading3"/>
-      </w:pPr>
-      <w:r>
-        <w:t>wsSplitterWindow</w:t>
-      </w:r>
-    </w:p>
-    <w:p>
-      <w:pPr>
-        <w:pStyle w:val="Heading3"/>
-      </w:pPr>
-      <w:r>
-        <w:t>wsTipWindow</w:t>
-      </w:r>
-    </w:p>
-    <w:p>
-      <w:pPr>
-        <w:pStyle w:val="Heading3"/>
-      </w:pPr>
-      <w:r>
-        <w:t>wsControl</w:t>
-      </w:r>
-    </w:p>
-    <w:p>
-      <w:r>
-        <w:t>getValue(), setValue()</w:t>
       </w:r>
       <w:bookmarkStart w:id="0" w:name="_GoBack"/>
       <w:bookmarkEnd w:id="0"/>
     </w:p>
     <w:p>
+      <w:pPr>
+        <w:pStyle w:val="Heading3"/>
+      </w:pPr>
+      <w:r>
+        <w:t>wsWindow</w:t>
+      </w:r>
+    </w:p>
+    <w:p>
+      <w:pPr>
+        <w:pStyle w:val="Heading4"/>
+      </w:pPr>
+      <w:r>
+        <w:t>wsPopupWindow</w:t>
+      </w:r>
+    </w:p>
+    <w:p>
+      <w:pPr>
+        <w:pStyle w:val="Heading4"/>
+      </w:pPr>
+      <w:r>
+        <w:t>ws</w:t>
+      </w:r>
+      <w:r>
+        <w:t>TopLevelWindow</w:t>
+      </w:r>
+    </w:p>
+    <w:p>
+      <w:r>
+        <w:t>has title bar sub-window</w:t>
+      </w:r>
+    </w:p>
+    <w:p>
+      <w:r>
+        <w:t>has status bar sub-window</w:t>
+      </w:r>
+    </w:p>
+    <w:p>
+      <w:pPr>
+        <w:pStyle w:val="Heading5"/>
+      </w:pPr>
+      <w:r>
+        <w:t>ws</w:t>
+      </w:r>
+      <w:r>
+        <w:t>Frame</w:t>
+      </w:r>
+    </w:p>
+    <w:p>
+      <w:pPr>
+        <w:pStyle w:val="Heading5"/>
+      </w:pPr>
+      <w:r>
+        <w:t>wsDialog</w:t>
+      </w:r>
+    </w:p>
+    <w:p>
+      <w:pPr>
+        <w:pStyle w:val="Heading6"/>
+      </w:pPr>
+      <w:r>
+        <w:t>wsAlertDialog</w:t>
+      </w:r>
+    </w:p>
+    <w:p>
+      <w:pPr>
+        <w:pStyle w:val="Heading6"/>
+      </w:pPr>
+      <w:r>
+        <w:t>wsFileDialog</w:t>
+      </w:r>
+    </w:p>
+    <w:p>
+      <w:pPr>
+        <w:pStyle w:val="Heading6"/>
+      </w:pPr>
+      <w:r>
+        <w:t>wsProgressDialog</w:t>
+      </w:r>
+    </w:p>
+    <w:p>
+      <w:pPr>
+        <w:pStyle w:val="Heading4"/>
+      </w:pPr>
+      <w:r>
+        <w:t>wsSplitterWindow</w:t>
+      </w:r>
+    </w:p>
+    <w:p>
+      <w:pPr>
+        <w:pStyle w:val="Heading4"/>
+      </w:pPr>
+      <w:r>
+        <w:t>wsTipWindow</w:t>
+      </w:r>
+    </w:p>
+    <w:p>
+      <w:pPr>
+        <w:pStyle w:val="Heading3"/>
+      </w:pPr>
+      <w:r>
+        <w:t>wsControl</w:t>
+      </w:r>
+    </w:p>
+    <w:p>
+      <w:r>
+        <w:t>getValue(), setValue()</w:t>
+      </w:r>
+    </w:p>
+    <w:p>
       <w:r>
         <w:t>can be bound to an Audio object and control id</w:t>
       </w:r>
@@ -2119,6 +2130,7 @@
     </w:p>
     <w:p>
       <w:r>
+        <w:lastRenderedPageBreak/>
         <w:t>includes toggle states</w:t>
       </w:r>
     </w:p>
@@ -2127,54 +2139,304 @@
         <w:pStyle w:val="Heading5"/>
       </w:pPr>
       <w:r>
+        <w:t>wsMenuButton</w:t>
+      </w:r>
+    </w:p>
+    <w:p>
+      <w:r>
+        <w:t>has a command id</w:t>
+      </w:r>
+    </w:p>
+    <w:p>
+      <w:r>
+        <w:t>can be a separator</w:t>
+      </w:r>
+    </w:p>
+    <w:p>
+      <w:r>
+        <w:t>can be part of a wsMenu</w:t>
+      </w:r>
+    </w:p>
+    <w:p>
+      <w:pPr>
+        <w:pStyle w:val="Heading4"/>
+      </w:pPr>
+      <w:r>
+        <w:t>wsCheckBox (square or round)</w:t>
+      </w:r>
+    </w:p>
+    <w:p>
+      <w:r>
+        <w:t>includes optional text</w:t>
+      </w:r>
+    </w:p>
+    <w:p>
+      <w:r>
+        <w:t>includes toggle states</w:t>
+      </w:r>
+    </w:p>
+    <w:p>
+      <w:r>
+        <w:t>can be part of a wsCheckBoxList</w:t>
+      </w:r>
+    </w:p>
+    <w:p>
+      <w:pPr>
+        <w:pStyle w:val="Heading4"/>
+      </w:pPr>
+      <w:r>
+        <w:t>wsNumericControl</w:t>
+      </w:r>
+    </w:p>
+    <w:p>
+      <w:pPr>
+        <w:pStyle w:val="Heading5"/>
+      </w:pPr>
+      <w:r>
+        <w:t>wsProgressBar (display)</w:t>
+      </w:r>
+    </w:p>
+    <w:p>
+      <w:pPr>
+        <w:pStyle w:val="Heading5"/>
+      </w:pPr>
+      <w:r>
+        <w:t>wsVUMeter (display)</w:t>
+      </w:r>
+    </w:p>
+    <w:p>
+      <w:pPr>
+        <w:pStyle w:val="Heading5"/>
+      </w:pPr>
+      <w:r>
+        <w:t>wsRotaryControl</w:t>
+      </w:r>
+    </w:p>
+    <w:p>
+      <w:pPr>
+        <w:pStyle w:val="Heading5"/>
+      </w:pPr>
+      <w:r>
+        <w:t>wsSlider</w:t>
+      </w:r>
+    </w:p>
+    <w:p>
+      <w:pPr>
+        <w:pStyle w:val="Heading6"/>
+      </w:pPr>
+      <w:r>
+        <w:t>wsScrollbar</w:t>
+      </w:r>
+    </w:p>
+    <w:p>
+      <w:r>
+        <w:t>a slider specifically attached to a window</w:t>
+      </w:r>
+    </w:p>
+    <w:p>
+      <w:pPr>
+        <w:pStyle w:val="Heading4"/>
+      </w:pPr>
+      <w:r>
+        <w:t>wsTextControl</w:t>
+      </w:r>
+    </w:p>
+    <w:p>
+      <w:pPr>
+        <w:pStyle w:val="Heading5"/>
+      </w:pPr>
+      <w:r>
+        <w:t>wsNumericTextControl</w:t>
+      </w:r>
+    </w:p>
+    <w:p>
+      <w:r>
+        <w:t>an editable integer or floating point number</w:t>
+      </w:r>
+    </w:p>
+    <w:p>
+      <w:pPr>
+        <w:pStyle w:val="Heading4"/>
+      </w:pPr>
+      <w:r>
+        <w:t>wsBitmap</w:t>
+      </w:r>
+    </w:p>
+    <w:p>
+      <w:pPr>
+        <w:pStyle w:val="Heading5"/>
+      </w:pPr>
+      <w:r>
+        <w:t>wsImage</w:t>
+      </w:r>
+    </w:p>
+    <w:p>
+      <w:pPr>
+        <w:pStyle w:val="Heading6"/>
+      </w:pPr>
+      <w:r>
+        <w:t>wsImagePNG</w:t>
+      </w:r>
+    </w:p>
+    <w:p>
+      <w:pPr>
+        <w:pStyle w:val="Heading6"/>
+      </w:pPr>
+      <w:r>
+        <w:t>wsImageJPG</w:t>
+      </w:r>
+    </w:p>
+    <w:p>
+      <w:pPr>
+        <w:pStyle w:val="Heading6"/>
+      </w:pPr>
+      <w:r>
+        <w:t>wsImageGIF</w:t>
+      </w:r>
+    </w:p>
+    <w:p>
+      <w:pPr>
+        <w:pStyle w:val="Heading6"/>
+      </w:pPr>
+      <w:r>
+        <w:t>wsImageBMP</w:t>
+      </w:r>
+    </w:p>
+    <w:p>
+      <w:pPr>
+        <w:pStyle w:val="Heading4"/>
+      </w:pPr>
+      <w:r>
+        <w:t>Combo Objects (</w:t>
+      </w:r>
+      <w:r>
+        <w:t>ws</w:t>
+      </w:r>
+      <w:r>
+        <w:t>Comb</w:t>
+      </w:r>
+      <w:r>
+        <w:t>Object</w:t>
+      </w:r>
+      <w:r>
+        <w:t>)</w:t>
+      </w:r>
+    </w:p>
+    <w:p>
+      <w:pPr>
+        <w:pStyle w:val="Heading5"/>
+      </w:pPr>
+      <w:r>
+        <w:t>wsCheckBoxList</w:t>
+      </w:r>
+    </w:p>
+    <w:p>
+      <w:r>
+        <w:t>A list of related checkboxes (i.e. mutually exclusive)</w:t>
+      </w:r>
+    </w:p>
+    <w:p>
+      <w:pPr>
+        <w:pStyle w:val="Heading5"/>
+      </w:pPr>
+      <w:r>
+        <w:t>wsComboControl</w:t>
+      </w:r>
+    </w:p>
+    <w:p>
+      <w:r>
+        <w:t>A control that also includes a button an</w:t>
+      </w:r>
+      <w:r>
+        <w:t>s</w:t>
+      </w:r>
+      <w:r>
+        <w:t xml:space="preserve"> a pop</w:t>
+      </w:r>
+      <w:r>
+        <w:t>up</w:t>
+      </w:r>
+      <w:r>
+        <w:t xml:space="preserve"> wsListControl</w:t>
+      </w:r>
+    </w:p>
+    <w:p>
+      <w:pPr>
+        <w:pStyle w:val="Heading6"/>
+      </w:pPr>
+      <w:r>
+        <w:t>wsComboBox</w:t>
+      </w:r>
+    </w:p>
+    <w:p>
+      <w:r>
+        <w:t xml:space="preserve">A </w:t>
+      </w:r>
+      <w:r>
+        <w:t>ws</w:t>
+      </w:r>
+      <w:r>
+        <w:t>Comb</w:t>
+      </w:r>
+      <w:r>
+        <w:t>Control</w:t>
+      </w:r>
+      <w:r>
+        <w:t xml:space="preserve"> with API optimized for strings</w:t>
+      </w:r>
+    </w:p>
+    <w:p>
+      <w:pPr>
+        <w:pStyle w:val="Heading5"/>
+      </w:pPr>
+      <w:r>
+        <w:t>wsListControl</w:t>
+      </w:r>
+    </w:p>
+    <w:p>
+      <w:r>
+        <w:t>A list of atomic objects, probably static text, menu buttons, etc</w:t>
+      </w:r>
+    </w:p>
+    <w:p>
+      <w:r>
+        <w:t>May be horizontal or vertical</w:t>
+      </w:r>
+    </w:p>
+    <w:p>
+      <w:r>
         <w:lastRenderedPageBreak/>
-        <w:t>wsMenuButton</w:t>
-      </w:r>
-    </w:p>
-    <w:p>
-      <w:r>
-        <w:t>has a command id</w:t>
-      </w:r>
-    </w:p>
-    <w:p>
-      <w:r>
-        <w:t>can be a separator</w:t>
-      </w:r>
-    </w:p>
-    <w:p>
-      <w:r>
-        <w:t>can be part of a wsMenu</w:t>
-      </w:r>
-    </w:p>
-    <w:p>
-      <w:pPr>
-        <w:pStyle w:val="Heading4"/>
-      </w:pPr>
-      <w:r>
-        <w:t>wsCheckBox (square or round)</w:t>
-      </w:r>
-    </w:p>
-    <w:p>
-      <w:r>
-        <w:t>includes optional text</w:t>
-      </w:r>
-    </w:p>
-    <w:p>
-      <w:r>
-        <w:t>includes toggle states</w:t>
-      </w:r>
-    </w:p>
-    <w:p>
-      <w:r>
-        <w:t>can be part of a wsCheckBoxList</w:t>
-      </w:r>
-    </w:p>
-    <w:p>
-      <w:pPr>
-        <w:pStyle w:val="Heading4"/>
-      </w:pPr>
-      <w:r>
-        <w:t>wsNumericControl</w:t>
+        <w:t>a group of objects organized into a visual group</w:t>
+      </w:r>
+    </w:p>
+    <w:p>
+      <w:r>
+        <w:t>may have an outline, all be enabled at once, etc</w:t>
+      </w:r>
+    </w:p>
+    <w:p>
+      <w:pPr>
+        <w:pStyle w:val="Heading6"/>
+      </w:pPr>
+      <w:r>
+        <w:t>wsTextListControl</w:t>
+      </w:r>
+    </w:p>
+    <w:p>
+      <w:r>
+        <w:t>Verti</w:t>
+      </w:r>
+      <w:r>
+        <w:t>c</w:t>
+      </w:r>
+      <w:r>
+        <w:t xml:space="preserve">al </w:t>
+      </w:r>
+      <w:r>
+        <w:t>wsListControl</w:t>
+      </w:r>
+      <w:r>
+        <w:t xml:space="preserve"> optimized for strings</w:t>
       </w:r>
     </w:p>
     <w:p>
@@ -2182,7 +2444,38 @@
         <w:pStyle w:val="Heading5"/>
       </w:pPr>
       <w:r>
-        <w:t>wsProgressBar (display)</w:t>
+        <w:t>wsSpinner</w:t>
+      </w:r>
+    </w:p>
+    <w:p>
+      <w:r>
+        <w:t>A control that contains buttons to increment and decrement a value</w:t>
+      </w:r>
+    </w:p>
+    <w:p>
+      <w:pPr>
+        <w:pStyle w:val="Heading6"/>
+      </w:pPr>
+      <w:r>
+        <w:t>wsNumericSpinner</w:t>
+      </w:r>
+    </w:p>
+    <w:p>
+      <w:r>
+        <w:t>one that works with numbers</w:t>
+      </w:r>
+    </w:p>
+    <w:p>
+      <w:pPr>
+        <w:pStyle w:val="Heading6"/>
+      </w:pPr>
+      <w:r>
+        <w:t>wsListSpinner</w:t>
+      </w:r>
+    </w:p>
+    <w:p>
+      <w:r>
+        <w:t>one that works with a list of controls (i.e. text or other objects)</w:t>
       </w:r>
     </w:p>
     <w:p>
@@ -2190,7 +2483,12 @@
         <w:pStyle w:val="Heading5"/>
       </w:pPr>
       <w:r>
-        <w:t>wsVUMeter (display)</w:t>
+        <w:t>wsTreeControl</w:t>
+      </w:r>
+    </w:p>
+    <w:p>
+      <w:r>
+        <w:t>A list of objects organized and manipulated hiearchially</w:t>
       </w:r>
     </w:p>
     <w:p>
@@ -2198,7 +2496,26 @@
         <w:pStyle w:val="Heading5"/>
       </w:pPr>
       <w:r>
-        <w:t>wsRotaryControl</w:t>
+        <w:t>wsMenu</w:t>
+      </w:r>
+    </w:p>
+    <w:p>
+      <w:r>
+        <w:t xml:space="preserve">A </w:t>
+      </w:r>
+      <w:r>
+        <w:t>wsListControl</w:t>
+      </w:r>
+      <w:r>
+        <w:t xml:space="preserve"> </w:t>
+      </w:r>
+      <w:r>
+        <w:t>of wsMenuButtons under a button</w:t>
+      </w:r>
+    </w:p>
+    <w:p>
+      <w:r>
+        <w:t>can be vertical or horizontal</w:t>
       </w:r>
     </w:p>
     <w:p>
@@ -2206,28 +2523,26 @@
         <w:pStyle w:val="Heading5"/>
       </w:pPr>
       <w:r>
-        <w:t>wsSlider</w:t>
-      </w:r>
-    </w:p>
-    <w:p>
-      <w:pPr>
-        <w:pStyle w:val="Heading6"/>
-      </w:pPr>
-      <w:r>
-        <w:t>wsScrollbar</w:t>
-      </w:r>
-    </w:p>
-    <w:p>
-      <w:r>
-        <w:t>a slider specifically attached to a window</w:t>
-      </w:r>
-    </w:p>
-    <w:p>
-      <w:pPr>
-        <w:pStyle w:val="Heading4"/>
-      </w:pPr>
-      <w:r>
-        <w:t>wsTextControl</w:t>
+        <w:t>wsMenuTree</w:t>
+      </w:r>
+    </w:p>
+    <w:p>
+      <w:r>
+        <w:t>A hi</w:t>
+      </w:r>
+      <w:r>
+        <w:t>e</w:t>
+      </w:r>
+      <w:r>
+        <w:t>archial menu tree und</w:t>
+      </w:r>
+      <w:r>
+        <w:t>er a single button</w:t>
+      </w:r>
+    </w:p>
+    <w:p>
+      <w:r>
+        <w:t>can be vertical or horizontal</w:t>
       </w:r>
     </w:p>
     <w:p>
@@ -2235,20 +2550,33 @@
         <w:pStyle w:val="Heading5"/>
       </w:pPr>
       <w:r>
-        <w:t>wsNumericTextControl</w:t>
-      </w:r>
-    </w:p>
-    <w:p>
-      <w:r>
-        <w:t>an editable integer or floating point number</w:t>
-      </w:r>
-    </w:p>
-    <w:p>
-      <w:pPr>
-        <w:pStyle w:val="Heading4"/>
-      </w:pPr>
-      <w:r>
-        <w:t>wsBitmap</w:t>
+        <w:t>wsMenuBar</w:t>
+      </w:r>
+    </w:p>
+    <w:p>
+      <w:r>
+        <w:t xml:space="preserve">A list of wsMenuTrees forming the mnu system of a </w:t>
+      </w:r>
+      <w:r>
+        <w:t>toolbar</w:t>
+      </w:r>
+    </w:p>
+    <w:p>
+      <w:r>
+        <w:t>the system menu</w:t>
+      </w:r>
+    </w:p>
+    <w:p>
+      <w:r>
+        <w:t>can be vertical or horizontal</w:t>
+      </w:r>
+    </w:p>
+    <w:p>
+      <w:pPr>
+        <w:pStyle w:val="Heading4"/>
+      </w:pPr>
+      <w:r>
+        <w:t>High Level Objects</w:t>
       </w:r>
     </w:p>
     <w:p>
@@ -2256,59 +2584,22 @@
         <w:pStyle w:val="Heading5"/>
       </w:pPr>
       <w:r>
-        <w:t>wsImage</w:t>
-      </w:r>
-    </w:p>
-    <w:p>
-      <w:pPr>
-        <w:pStyle w:val="Heading6"/>
-      </w:pPr>
-      <w:r>
-        <w:t>wsImagePNG</w:t>
-      </w:r>
-    </w:p>
-    <w:p>
-      <w:pPr>
-        <w:pStyle w:val="Heading6"/>
-      </w:pPr>
-      <w:r>
-        <w:t>wsImageJPG</w:t>
-      </w:r>
-    </w:p>
-    <w:p>
-      <w:pPr>
-        <w:pStyle w:val="Heading6"/>
-      </w:pPr>
-      <w:r>
-        <w:t>wsImageGIF</w:t>
-      </w:r>
-    </w:p>
-    <w:p>
-      <w:pPr>
-        <w:pStyle w:val="Heading6"/>
-      </w:pPr>
-      <w:r>
-        <w:t>wsImageBMP</w:t>
-      </w:r>
-    </w:p>
-    <w:p>
-      <w:pPr>
-        <w:pStyle w:val="Heading4"/>
-      </w:pPr>
-      <w:r>
-        <w:t>Combo Objects (</w:t>
-      </w:r>
-      <w:r>
-        <w:t>ws</w:t>
-      </w:r>
-      <w:r>
-        <w:t>Comb</w:t>
-      </w:r>
-      <w:r>
-        <w:t>Object</w:t>
-      </w:r>
-      <w:r>
-        <w:t>)</w:t>
+        <w:t>wsDirCtrl</w:t>
+      </w:r>
+    </w:p>
+    <w:p>
+      <w:r>
+        <w:t>a control that allows for the selection of, and/or creation and deletion of, directories in the file system</w:t>
+      </w:r>
+    </w:p>
+    <w:p>
+      <w:r>
+        <w:t>may allow for selection of multiple devices</w:t>
+      </w:r>
+    </w:p>
+    <w:p>
+      <w:r>
+        <w:t>may be implemented as a tree and/or general file manager</w:t>
       </w:r>
     </w:p>
     <w:p>
@@ -2316,12 +2607,12 @@
         <w:pStyle w:val="Heading5"/>
       </w:pPr>
       <w:r>
-        <w:t>wsCheckBoxList</w:t>
-      </w:r>
-    </w:p>
-    <w:p>
-      <w:r>
-        <w:t>A list of related checkboxes (i.e. mutually exclusive)</w:t>
+        <w:t>wsFileCtrl</w:t>
+      </w:r>
+    </w:p>
+    <w:p>
+      <w:r>
+        <w:t>a control that allows for the selection, and/or naming of new and deletion of old, files in a given directory</w:t>
       </w:r>
     </w:p>
     <w:p>
@@ -2329,49 +2620,15 @@
         <w:pStyle w:val="Heading5"/>
       </w:pPr>
       <w:r>
-        <w:t>wsComboControl</w:t>
-      </w:r>
-    </w:p>
-    <w:p>
-      <w:r>
-        <w:t>A control that also includes a button an</w:t>
-      </w:r>
-      <w:r>
-        <w:t>s</w:t>
-      </w:r>
-      <w:r>
-        <w:t xml:space="preserve"> a pop</w:t>
-      </w:r>
-      <w:r>
-        <w:t>up</w:t>
-      </w:r>
-      <w:r>
-        <w:t xml:space="preserve"> wsListControl</w:t>
-      </w:r>
-    </w:p>
-    <w:p>
-      <w:pPr>
-        <w:pStyle w:val="Heading6"/>
-      </w:pPr>
-      <w:r>
-        <w:t>wsComboBox</w:t>
-      </w:r>
-    </w:p>
-    <w:p>
-      <w:r>
-        <w:t xml:space="preserve">A </w:t>
-      </w:r>
-      <w:r>
-        <w:t>ws</w:t>
-      </w:r>
-      <w:r>
-        <w:t>Comb</w:t>
-      </w:r>
-      <w:r>
-        <w:t>Control</w:t>
-      </w:r>
-      <w:r>
-        <w:t xml:space="preserve"> with API optimized for strings</w:t>
+        <w:t>wsRichTextCtrl</w:t>
+      </w:r>
+    </w:p>
+    <w:p>
+      <w:pPr>
+        <w:pStyle w:val="Heading4"/>
+      </w:pPr>
+      <w:r>
+        <w:t>App Specific</w:t>
       </w:r>
     </w:p>
     <w:p>
@@ -2379,262 +2636,17 @@
         <w:pStyle w:val="Heading5"/>
       </w:pPr>
       <w:r>
-        <w:t>wsListControl</w:t>
-      </w:r>
-    </w:p>
-    <w:p>
-      <w:r>
-        <w:t>A list of atomic objects, probably static text, menu buttons, etc</w:t>
-      </w:r>
-    </w:p>
-    <w:p>
-      <w:r>
-        <w:t>May be horizontal or vertical</w:t>
-      </w:r>
-    </w:p>
-    <w:p>
-      <w:r>
-        <w:t>a group of objects organized into a visual group</w:t>
+        <w:t>wsTitleBar</w:t>
+      </w:r>
+    </w:p>
+    <w:p>
+      <w:r>
+        <w:t>Combines a possible menu bar, title, and list of app defined controls</w:t>
       </w:r>
     </w:p>
     <w:p>
       <w:r>
         <w:lastRenderedPageBreak/>
-        <w:t>may have an outline, all be enabled at once, etc</w:t>
-      </w:r>
-    </w:p>
-    <w:p>
-      <w:pPr>
-        <w:pStyle w:val="Heading6"/>
-      </w:pPr>
-      <w:r>
-        <w:t>wsTextListControl</w:t>
-      </w:r>
-    </w:p>
-    <w:p>
-      <w:r>
-        <w:t>Verti</w:t>
-      </w:r>
-      <w:r>
-        <w:t>c</w:t>
-      </w:r>
-      <w:r>
-        <w:t xml:space="preserve">al </w:t>
-      </w:r>
-      <w:r>
-        <w:t>wsListControl</w:t>
-      </w:r>
-      <w:r>
-        <w:t xml:space="preserve"> optimized for strings</w:t>
-      </w:r>
-    </w:p>
-    <w:p>
-      <w:pPr>
-        <w:pStyle w:val="Heading5"/>
-      </w:pPr>
-      <w:r>
-        <w:t>wsSpinner</w:t>
-      </w:r>
-    </w:p>
-    <w:p>
-      <w:r>
-        <w:t>A control that contains buttons to increment and decrement a value</w:t>
-      </w:r>
-    </w:p>
-    <w:p>
-      <w:pPr>
-        <w:pStyle w:val="Heading6"/>
-      </w:pPr>
-      <w:r>
-        <w:t>wsNumericSpinner</w:t>
-      </w:r>
-    </w:p>
-    <w:p>
-      <w:r>
-        <w:t>one that works with numbers</w:t>
-      </w:r>
-    </w:p>
-    <w:p>
-      <w:pPr>
-        <w:pStyle w:val="Heading6"/>
-      </w:pPr>
-      <w:r>
-        <w:t>wsListSpinner</w:t>
-      </w:r>
-    </w:p>
-    <w:p>
-      <w:r>
-        <w:t>one that works with a list of controls (i.e. text or other objects)</w:t>
-      </w:r>
-    </w:p>
-    <w:p>
-      <w:pPr>
-        <w:pStyle w:val="Heading5"/>
-      </w:pPr>
-      <w:r>
-        <w:t>wsTreeControl</w:t>
-      </w:r>
-    </w:p>
-    <w:p>
-      <w:r>
-        <w:t>A list of objects organized and manipulated hiearchially</w:t>
-      </w:r>
-    </w:p>
-    <w:p>
-      <w:pPr>
-        <w:pStyle w:val="Heading5"/>
-      </w:pPr>
-      <w:r>
-        <w:t>wsMenu</w:t>
-      </w:r>
-    </w:p>
-    <w:p>
-      <w:r>
-        <w:t xml:space="preserve">A </w:t>
-      </w:r>
-      <w:r>
-        <w:t>wsListControl</w:t>
-      </w:r>
-      <w:r>
-        <w:t xml:space="preserve"> </w:t>
-      </w:r>
-      <w:r>
-        <w:t>of wsMenuButtons under a button</w:t>
-      </w:r>
-    </w:p>
-    <w:p>
-      <w:r>
-        <w:t>can be vertical or horizontal</w:t>
-      </w:r>
-    </w:p>
-    <w:p>
-      <w:pPr>
-        <w:pStyle w:val="Heading5"/>
-      </w:pPr>
-      <w:r>
-        <w:t>wsMenuTree</w:t>
-      </w:r>
-    </w:p>
-    <w:p>
-      <w:r>
-        <w:t>A hi</w:t>
-      </w:r>
-      <w:r>
-        <w:t>e</w:t>
-      </w:r>
-      <w:r>
-        <w:t>archial menu tree und</w:t>
-      </w:r>
-      <w:r>
-        <w:t>er a single button</w:t>
-      </w:r>
-    </w:p>
-    <w:p>
-      <w:r>
-        <w:t>can be vertical or horizontal</w:t>
-      </w:r>
-    </w:p>
-    <w:p>
-      <w:pPr>
-        <w:pStyle w:val="Heading5"/>
-      </w:pPr>
-      <w:r>
-        <w:t>wsMenuBar</w:t>
-      </w:r>
-    </w:p>
-    <w:p>
-      <w:r>
-        <w:t xml:space="preserve">A list of wsMenuTrees forming the mnu system of a </w:t>
-      </w:r>
-      <w:r>
-        <w:t>toolbar</w:t>
-      </w:r>
-    </w:p>
-    <w:p>
-      <w:r>
-        <w:t>the system menu</w:t>
-      </w:r>
-    </w:p>
-    <w:p>
-      <w:r>
-        <w:t>can be vertical or horizontal</w:t>
-      </w:r>
-    </w:p>
-    <w:p>
-      <w:pPr>
-        <w:pStyle w:val="Heading4"/>
-      </w:pPr>
-      <w:r>
-        <w:t>High Level Objects</w:t>
-      </w:r>
-    </w:p>
-    <w:p>
-      <w:pPr>
-        <w:pStyle w:val="Heading5"/>
-      </w:pPr>
-      <w:r>
-        <w:t>wsDirCtrl</w:t>
-      </w:r>
-    </w:p>
-    <w:p>
-      <w:r>
-        <w:t>a control that allows for the selection of, and/or creation and deletion of, directories in the file system</w:t>
-      </w:r>
-    </w:p>
-    <w:p>
-      <w:r>
-        <w:t>may allow for selection of multiple devices</w:t>
-      </w:r>
-    </w:p>
-    <w:p>
-      <w:r>
-        <w:t>may be implemented as a tree and/or general file manager</w:t>
-      </w:r>
-    </w:p>
-    <w:p>
-      <w:pPr>
-        <w:pStyle w:val="Heading5"/>
-      </w:pPr>
-      <w:r>
-        <w:t>wsFileCtrl</w:t>
-      </w:r>
-    </w:p>
-    <w:p>
-      <w:r>
-        <w:t>a control that allows for the selection, and/or naming of new and deletion of old, files in a given directory</w:t>
-      </w:r>
-    </w:p>
-    <w:p>
-      <w:pPr>
-        <w:pStyle w:val="Heading5"/>
-      </w:pPr>
-      <w:r>
-        <w:t>wsRichTextCtrl</w:t>
-      </w:r>
-    </w:p>
-    <w:p>
-      <w:pPr>
-        <w:pStyle w:val="Heading4"/>
-      </w:pPr>
-      <w:r>
-        <w:t>App Specific</w:t>
-      </w:r>
-    </w:p>
-    <w:p>
-      <w:pPr>
-        <w:pStyle w:val="Heading5"/>
-      </w:pPr>
-      <w:r>
-        <w:t>wsTitleBar</w:t>
-      </w:r>
-    </w:p>
-    <w:p>
-      <w:r>
-        <w:t>Combines a possible menu bar, title, and list of app defined controls</w:t>
-      </w:r>
-    </w:p>
-    <w:p>
-      <w:r>
         <w:t>Can be tied to specific windows and understands window activation context</w:t>
       </w:r>
     </w:p>
@@ -2643,7 +2655,6 @@
         <w:pStyle w:val="Heading1"/>
       </w:pPr>
       <w:r>
-        <w:lastRenderedPageBreak/>
         <w:t>AudioSystem</w:t>
       </w:r>
     </w:p>
@@ -2845,12 +2856,12 @@
     </w:p>
     <w:p>
       <w:r>
+        <w:lastRenderedPageBreak/>
         <w:t>Outputs are generally sorted last.</w:t>
       </w:r>
     </w:p>
     <w:p>
       <w:r>
-        <w:lastRenderedPageBreak/>
         <w:t xml:space="preserve">It may be desireable to have low priority objects that are updated AFTER the actual audio output has taken place, that just “reset” themselves if the audio system performance overflows. </w:t>
       </w:r>
     </w:p>
@@ -4088,7 +4099,7 @@
 </file>
 
 <file path=customXml/itemProps1.xml><?xml version="1.0" encoding="utf-8"?>
-<ds:datastoreItem xmlns:ds="http://schemas.openxmlformats.org/officeDocument/2006/customXml" ds:itemID="{C5FC6C4C-8E17-4EAF-BE78-43E4132EE80A}">
+<ds:datastoreItem xmlns:ds="http://schemas.openxmlformats.org/officeDocument/2006/customXml" ds:itemID="{A8182981-D924-403F-8347-CCC57E6382F6}">
   <ds:schemaRefs>
     <ds:schemaRef ds:uri="http://schemas.openxmlformats.org/officeDocument/2006/bibliography"/>
   </ds:schemaRefs>

</xml_diff>